<commit_message>
lab4 sprawko prawie gotowe
</commit_message>
<xml_diff>
--- a/lab3/Interpolacja.docx
+++ b/lab3/Interpolacja.docx
@@ -160,6 +160,35 @@
           <w:szCs w:val="24"/>
         </w:rPr>
         <w:t>f(x) = e^4cos(2*x), badałem ją na przedziale [-π, 3π]</w:t>
+      </w:r>
+    </w:p>
+    <w:p>
+      <w:pPr>
+        <w:rPr>
+          <w:sz w:val="24"/>
+          <w:szCs w:val="24"/>
+        </w:rPr>
+      </w:pPr>
+      <w:r>
+        <w:rPr>
+          <w:sz w:val="24"/>
+          <w:szCs w:val="24"/>
+        </w:rPr>
+        <w:t>Wykres</w:t>
+      </w:r>
+      <w:r>
+        <w:rPr>
+          <w:sz w:val="24"/>
+          <w:szCs w:val="24"/>
+        </w:rPr>
+        <w:t xml:space="preserve"> </w:t>
+      </w:r>
+      <w:r>
+        <w:rPr>
+          <w:sz w:val="24"/>
+          <w:szCs w:val="24"/>
+        </w:rPr>
+        <w:t>1. Funkcja f na badanym przedziale</w:t>
       </w:r>
     </w:p>
     <w:p>
@@ -793,7 +822,7 @@
                 <w:sz w:val="24"/>
                 <w:szCs w:val="24"/>
               </w:rPr>
-              <w:t>66,12</w:t>
+              <w:t>54,86</w:t>
             </w:r>
           </w:p>
         </w:tc>
@@ -824,7 +853,7 @@
                 <w:sz w:val="24"/>
                 <w:szCs w:val="24"/>
               </w:rPr>
-              <w:t>11</w:t>
+              <w:t>09</w:t>
             </w:r>
           </w:p>
         </w:tc>
@@ -874,7 +903,7 @@
                 <w:sz w:val="24"/>
                 <w:szCs w:val="24"/>
               </w:rPr>
-              <w:t>203,51</w:t>
+              <w:t>52,94</w:t>
             </w:r>
           </w:p>
         </w:tc>
@@ -905,7 +934,7 @@
                 <w:sz w:val="24"/>
                 <w:szCs w:val="24"/>
               </w:rPr>
-              <w:t>48</w:t>
+              <w:t>11</w:t>
             </w:r>
           </w:p>
         </w:tc>
@@ -929,7 +958,15 @@
                 <w:sz w:val="24"/>
                 <w:szCs w:val="24"/>
               </w:rPr>
-              <w:t>88,76</w:t>
+              <w:t>8</w:t>
+            </w:r>
+            <w:r>
+              <w:rPr>
+                <w:rFonts w:cstheme="minorHAnsi"/>
+                <w:sz w:val="24"/>
+                <w:szCs w:val="24"/>
+              </w:rPr>
+              <w:t>0,54</w:t>
             </w:r>
           </w:p>
         </w:tc>
@@ -968,7 +1005,7 @@
                 <w:sz w:val="24"/>
                 <w:szCs w:val="24"/>
               </w:rPr>
-              <w:t>1</w:t>
+              <w:t>0</w:t>
             </w:r>
           </w:p>
         </w:tc>
@@ -1065,7 +1102,7 @@
                 <w:sz w:val="24"/>
                 <w:szCs w:val="24"/>
               </w:rPr>
-              <w:t>61,04</w:t>
+              <w:t>57,15</w:t>
             </w:r>
           </w:p>
         </w:tc>
@@ -1096,7 +1133,7 @@
                 <w:sz w:val="24"/>
                 <w:szCs w:val="24"/>
               </w:rPr>
-              <w:t>3</w:t>
+              <w:t>6</w:t>
             </w:r>
           </w:p>
         </w:tc>
@@ -1146,7 +1183,7 @@
                 <w:sz w:val="24"/>
                 <w:szCs w:val="24"/>
               </w:rPr>
-              <w:t>95,09</w:t>
+              <w:t>77,52</w:t>
             </w:r>
           </w:p>
         </w:tc>
@@ -1169,6 +1206,61 @@
                 <w:sz w:val="24"/>
                 <w:szCs w:val="24"/>
               </w:rPr>
+              <w:t>0,</w:t>
+            </w:r>
+            <w:r>
+              <w:rPr>
+                <w:rFonts w:cstheme="minorHAnsi"/>
+                <w:sz w:val="24"/>
+                <w:szCs w:val="24"/>
+              </w:rPr>
+              <w:t>14</w:t>
+            </w:r>
+          </w:p>
+        </w:tc>
+        <w:tc>
+          <w:tcPr>
+            <w:tcW w:w="1606" w:type="dxa"/>
+            <w:vAlign w:val="center"/>
+          </w:tcPr>
+          <w:p>
+            <w:pPr>
+              <w:jc w:val="center"/>
+              <w:rPr>
+                <w:rFonts w:cstheme="minorHAnsi"/>
+                <w:sz w:val="24"/>
+                <w:szCs w:val="24"/>
+              </w:rPr>
+            </w:pPr>
+            <w:r>
+              <w:rPr>
+                <w:rFonts w:cstheme="minorHAnsi"/>
+                <w:sz w:val="24"/>
+                <w:szCs w:val="24"/>
+              </w:rPr>
+              <w:t>52,74</w:t>
+            </w:r>
+          </w:p>
+        </w:tc>
+        <w:tc>
+          <w:tcPr>
+            <w:tcW w:w="2155" w:type="dxa"/>
+          </w:tcPr>
+          <w:p>
+            <w:pPr>
+              <w:jc w:val="center"/>
+              <w:rPr>
+                <w:rFonts w:cstheme="minorHAnsi"/>
+                <w:sz w:val="24"/>
+                <w:szCs w:val="24"/>
+              </w:rPr>
+            </w:pPr>
+            <w:r>
+              <w:rPr>
+                <w:rFonts w:cstheme="minorHAnsi"/>
+                <w:sz w:val="24"/>
+                <w:szCs w:val="24"/>
+              </w:rPr>
               <w:t>0,1</w:t>
             </w:r>
             <w:r>
@@ -1177,54 +1269,7 @@
                 <w:sz w:val="24"/>
                 <w:szCs w:val="24"/>
               </w:rPr>
-              <w:t>7</w:t>
-            </w:r>
-          </w:p>
-        </w:tc>
-        <w:tc>
-          <w:tcPr>
-            <w:tcW w:w="1606" w:type="dxa"/>
-            <w:vAlign w:val="center"/>
-          </w:tcPr>
-          <w:p>
-            <w:pPr>
-              <w:jc w:val="center"/>
-              <w:rPr>
-                <w:rFonts w:cstheme="minorHAnsi"/>
-                <w:sz w:val="24"/>
-                <w:szCs w:val="24"/>
-              </w:rPr>
-            </w:pPr>
-            <w:r>
-              <w:rPr>
-                <w:rFonts w:cstheme="minorHAnsi"/>
-                <w:sz w:val="24"/>
-                <w:szCs w:val="24"/>
-              </w:rPr>
-              <w:t>43,95</w:t>
-            </w:r>
-          </w:p>
-        </w:tc>
-        <w:tc>
-          <w:tcPr>
-            <w:tcW w:w="2155" w:type="dxa"/>
-          </w:tcPr>
-          <w:p>
-            <w:pPr>
-              <w:jc w:val="center"/>
-              <w:rPr>
-                <w:rFonts w:cstheme="minorHAnsi"/>
-                <w:sz w:val="24"/>
-                <w:szCs w:val="24"/>
-              </w:rPr>
-            </w:pPr>
-            <w:r>
-              <w:rPr>
-                <w:rFonts w:cstheme="minorHAnsi"/>
-                <w:sz w:val="24"/>
-                <w:szCs w:val="24"/>
-              </w:rPr>
-              <w:t>0,10</w:t>
+              <w:t>1</w:t>
             </w:r>
           </w:p>
         </w:tc>
@@ -1274,7 +1319,7 @@
                 <w:sz w:val="24"/>
                 <w:szCs w:val="24"/>
               </w:rPr>
-              <w:t>107,52</w:t>
+              <w:t>361,73</w:t>
             </w:r>
           </w:p>
         </w:tc>
@@ -1305,7 +1350,7 @@
                 <w:sz w:val="24"/>
                 <w:szCs w:val="24"/>
               </w:rPr>
-              <w:t>18</w:t>
+              <w:t>52</w:t>
             </w:r>
           </w:p>
         </w:tc>
@@ -1329,7 +1374,7 @@
                 <w:sz w:val="24"/>
                 <w:szCs w:val="24"/>
               </w:rPr>
-              <w:t>39,02</w:t>
+              <w:t>63,27</w:t>
             </w:r>
           </w:p>
         </w:tc>
@@ -1360,7 +1405,7 @@
                 <w:sz w:val="24"/>
                 <w:szCs w:val="24"/>
               </w:rPr>
-              <w:t>06</w:t>
+              <w:t>11</w:t>
             </w:r>
           </w:p>
         </w:tc>
@@ -1410,7 +1455,7 @@
                 <w:sz w:val="24"/>
                 <w:szCs w:val="24"/>
               </w:rPr>
-              <w:t>207,21</w:t>
+              <w:t>1662,85</w:t>
             </w:r>
           </w:p>
         </w:tc>
@@ -1433,7 +1478,7 @@
                 <w:sz w:val="24"/>
                 <w:szCs w:val="24"/>
               </w:rPr>
-              <w:t>0,26</w:t>
+              <w:t>2,04</w:t>
             </w:r>
           </w:p>
         </w:tc>
@@ -1457,7 +1502,7 @@
                 <w:sz w:val="24"/>
                 <w:szCs w:val="24"/>
               </w:rPr>
-              <w:t>48,15</w:t>
+              <w:t>77,36</w:t>
             </w:r>
           </w:p>
         </w:tc>
@@ -1480,7 +1525,15 @@
                 <w:sz w:val="24"/>
                 <w:szCs w:val="24"/>
               </w:rPr>
-              <w:t>0,06</w:t>
+              <w:t>0,</w:t>
+            </w:r>
+            <w:r>
+              <w:rPr>
+                <w:rFonts w:cstheme="minorHAnsi"/>
+                <w:sz w:val="24"/>
+                <w:szCs w:val="24"/>
+              </w:rPr>
+              <w:t>11</w:t>
             </w:r>
           </w:p>
         </w:tc>
@@ -1538,7 +1591,23 @@
                 <w:sz w:val="24"/>
                 <w:szCs w:val="24"/>
               </w:rPr>
-              <w:t>165,44</w:t>
+              <w:t>5</w:t>
+            </w:r>
+            <w:r>
+              <w:rPr>
+                <w:rFonts w:cstheme="minorHAnsi"/>
+                <w:sz w:val="24"/>
+                <w:szCs w:val="24"/>
+              </w:rPr>
+              <w:t>42</w:t>
+            </w:r>
+            <w:r>
+              <w:rPr>
+                <w:rFonts w:cstheme="minorHAnsi"/>
+                <w:sz w:val="24"/>
+                <w:szCs w:val="24"/>
+              </w:rPr>
+              <w:t>9,19</w:t>
             </w:r>
           </w:p>
         </w:tc>
@@ -1561,7 +1630,7 @@
                 <w:sz w:val="24"/>
                 <w:szCs w:val="24"/>
               </w:rPr>
-              <w:t>0,19</w:t>
+              <w:t>5,92</w:t>
             </w:r>
           </w:p>
         </w:tc>
@@ -1585,7 +1654,15 @@
                 <w:sz w:val="24"/>
                 <w:szCs w:val="24"/>
               </w:rPr>
-              <w:t>51,12</w:t>
+              <w:t>5</w:t>
+            </w:r>
+            <w:r>
+              <w:rPr>
+                <w:rFonts w:cstheme="minorHAnsi"/>
+                <w:sz w:val="24"/>
+                <w:szCs w:val="24"/>
+              </w:rPr>
+              <w:t>0,54</w:t>
             </w:r>
           </w:p>
         </w:tc>
@@ -1713,7 +1790,7 @@
                 <w:sz w:val="24"/>
                 <w:szCs w:val="24"/>
               </w:rPr>
-              <w:t>46,53</w:t>
+              <w:t>31,65</w:t>
             </w:r>
           </w:p>
         </w:tc>
@@ -1744,7 +1821,7 @@
                 <w:sz w:val="24"/>
                 <w:szCs w:val="24"/>
               </w:rPr>
-              <w:t>6</w:t>
+              <w:t>4</w:t>
             </w:r>
           </w:p>
         </w:tc>
@@ -1841,7 +1918,15 @@
                 <w:sz w:val="24"/>
                 <w:szCs w:val="24"/>
               </w:rPr>
-              <w:t>22,23</w:t>
+              <w:t>2</w:t>
+            </w:r>
+            <w:r>
+              <w:rPr>
+                <w:rFonts w:cstheme="minorHAnsi"/>
+                <w:sz w:val="24"/>
+                <w:szCs w:val="24"/>
+              </w:rPr>
+              <w:t>7,49</w:t>
             </w:r>
           </w:p>
         </w:tc>
@@ -1969,7 +2054,7 @@
                 <w:sz w:val="24"/>
                 <w:szCs w:val="24"/>
               </w:rPr>
-              <w:t>1894,35</w:t>
+              <w:t>20,72</w:t>
             </w:r>
           </w:p>
         </w:tc>
@@ -2000,7 +2085,7 @@
                 <w:sz w:val="24"/>
                 <w:szCs w:val="24"/>
               </w:rPr>
-              <w:t>42</w:t>
+              <w:t>02</w:t>
             </w:r>
           </w:p>
         </w:tc>
@@ -2026,7 +2111,21 @@
           <w:sz w:val="24"/>
           <w:szCs w:val="24"/>
         </w:rPr>
-        <w:t>Wykres 1.</w:t>
+        <w:t xml:space="preserve">Wykres </w:t>
+      </w:r>
+      <w:r>
+        <w:rPr>
+          <w:sz w:val="24"/>
+          <w:szCs w:val="24"/>
+        </w:rPr>
+        <w:t>2</w:t>
+      </w:r>
+      <w:r>
+        <w:rPr>
+          <w:sz w:val="24"/>
+          <w:szCs w:val="24"/>
+        </w:rPr>
+        <w:t>.</w:t>
       </w:r>
       <w:r>
         <w:rPr>
@@ -2065,10 +2164,10 @@
           <w:szCs w:val="24"/>
         </w:rPr>
         <w:drawing>
-          <wp:inline distT="0" distB="0" distL="0" distR="0" wp14:anchorId="1DFD62D5" wp14:editId="238AD2E5">
-            <wp:extent cx="4848225" cy="3630159"/>
-            <wp:effectExtent l="0" t="0" r="0" b="8890"/>
-            <wp:docPr id="950260382" name="Obraz 2"/>
+          <wp:inline distT="0" distB="0" distL="0" distR="0" wp14:anchorId="7A8DB230" wp14:editId="3D6C0E3C">
+            <wp:extent cx="4363312" cy="3267075"/>
+            <wp:effectExtent l="0" t="0" r="0" b="0"/>
+            <wp:docPr id="800392009" name="Obraz 4"/>
             <wp:cNvGraphicFramePr>
               <a:graphicFrameLocks xmlns:a="http://schemas.openxmlformats.org/drawingml/2006/main" noChangeAspect="1"/>
             </wp:cNvGraphicFramePr>
@@ -2076,7 +2175,7 @@
               <a:graphicData uri="http://schemas.openxmlformats.org/drawingml/2006/picture">
                 <pic:pic xmlns:pic="http://schemas.openxmlformats.org/drawingml/2006/picture">
                   <pic:nvPicPr>
-                    <pic:cNvPr id="0" name="Picture 2"/>
+                    <pic:cNvPr id="0" name="Picture 4"/>
                     <pic:cNvPicPr>
                       <a:picLocks noChangeAspect="1" noChangeArrowheads="1"/>
                     </pic:cNvPicPr>
@@ -2097,7 +2196,7 @@
                   <pic:spPr bwMode="auto">
                     <a:xfrm>
                       <a:off x="0" y="0"/>
-                      <a:ext cx="4849633" cy="3631213"/>
+                      <a:ext cx="4369181" cy="3271470"/>
                     </a:xfrm>
                     <a:prstGeom prst="rect">
                       <a:avLst/>
@@ -2116,6 +2215,15 @@
     </w:p>
     <w:p>
       <w:pPr>
+        <w:jc w:val="center"/>
+        <w:rPr>
+          <w:sz w:val="24"/>
+          <w:szCs w:val="24"/>
+        </w:rPr>
+      </w:pPr>
+    </w:p>
+    <w:p>
+      <w:pPr>
         <w:rPr>
           <w:sz w:val="24"/>
           <w:szCs w:val="24"/>
@@ -2159,7 +2267,21 @@
           <w:szCs w:val="24"/>
         </w:rPr>
         <w:lastRenderedPageBreak/>
-        <w:t>Wykres 2. Wielomian interpolujący</w:t>
+        <w:t xml:space="preserve">Wykres </w:t>
+      </w:r>
+      <w:r>
+        <w:rPr>
+          <w:sz w:val="24"/>
+          <w:szCs w:val="24"/>
+        </w:rPr>
+        <w:t>3</w:t>
+      </w:r>
+      <w:r>
+        <w:rPr>
+          <w:sz w:val="24"/>
+          <w:szCs w:val="24"/>
+        </w:rPr>
+        <w:t>. Wielomian interpolujący</w:t>
       </w:r>
       <w:r>
         <w:rPr>
@@ -2191,10 +2313,10 @@
           <w:szCs w:val="24"/>
         </w:rPr>
         <w:drawing>
-          <wp:inline distT="0" distB="0" distL="0" distR="0" wp14:anchorId="486339BC" wp14:editId="22FC9A04">
-            <wp:extent cx="4848225" cy="3630159"/>
-            <wp:effectExtent l="0" t="0" r="0" b="8890"/>
-            <wp:docPr id="1430607384" name="Obraz 3"/>
+          <wp:inline distT="0" distB="0" distL="0" distR="0" wp14:anchorId="79D44FB2" wp14:editId="18620330">
+            <wp:extent cx="4238625" cy="3173714"/>
+            <wp:effectExtent l="0" t="0" r="0" b="8255"/>
+            <wp:docPr id="262988700" name="Obraz 1"/>
             <wp:cNvGraphicFramePr>
               <a:graphicFrameLocks xmlns:a="http://schemas.openxmlformats.org/drawingml/2006/main" noChangeAspect="1"/>
             </wp:cNvGraphicFramePr>
@@ -2202,7 +2324,7 @@
               <a:graphicData uri="http://schemas.openxmlformats.org/drawingml/2006/picture">
                 <pic:pic xmlns:pic="http://schemas.openxmlformats.org/drawingml/2006/picture">
                   <pic:nvPicPr>
-                    <pic:cNvPr id="0" name="Picture 3"/>
+                    <pic:cNvPr id="0" name="Picture 1"/>
                     <pic:cNvPicPr>
                       <a:picLocks noChangeAspect="1" noChangeArrowheads="1"/>
                     </pic:cNvPicPr>
@@ -2223,7 +2345,7 @@
                   <pic:spPr bwMode="auto">
                     <a:xfrm>
                       <a:off x="0" y="0"/>
-                      <a:ext cx="4848225" cy="3630159"/>
+                      <a:ext cx="4240380" cy="3175028"/>
                     </a:xfrm>
                     <a:prstGeom prst="rect">
                       <a:avLst/>
@@ -2252,7 +2374,21 @@
           <w:sz w:val="24"/>
           <w:szCs w:val="24"/>
         </w:rPr>
-        <w:t>Wykres 3. Wielomian interpolujący</w:t>
+        <w:t xml:space="preserve">Wykres </w:t>
+      </w:r>
+      <w:r>
+        <w:rPr>
+          <w:sz w:val="24"/>
+          <w:szCs w:val="24"/>
+        </w:rPr>
+        <w:t>4</w:t>
+      </w:r>
+      <w:r>
+        <w:rPr>
+          <w:sz w:val="24"/>
+          <w:szCs w:val="24"/>
+        </w:rPr>
+        <w:t>. Wielomian interpolujący</w:t>
       </w:r>
       <w:r>
         <w:rPr>
@@ -2284,10 +2420,10 @@
           <w:szCs w:val="24"/>
         </w:rPr>
         <w:drawing>
-          <wp:inline distT="0" distB="0" distL="0" distR="0" wp14:anchorId="0B379433" wp14:editId="44DDFBED">
-            <wp:extent cx="4610100" cy="3451860"/>
+          <wp:inline distT="0" distB="0" distL="0" distR="0" wp14:anchorId="793848E3" wp14:editId="028B7DFE">
+            <wp:extent cx="4617733" cy="3457575"/>
             <wp:effectExtent l="0" t="0" r="0" b="0"/>
-            <wp:docPr id="445346816" name="Obraz 4"/>
+            <wp:docPr id="1042221470" name="Obraz 5"/>
             <wp:cNvGraphicFramePr>
               <a:graphicFrameLocks xmlns:a="http://schemas.openxmlformats.org/drawingml/2006/main" noChangeAspect="1"/>
             </wp:cNvGraphicFramePr>
@@ -2295,7 +2431,7 @@
               <a:graphicData uri="http://schemas.openxmlformats.org/drawingml/2006/picture">
                 <pic:pic xmlns:pic="http://schemas.openxmlformats.org/drawingml/2006/picture">
                   <pic:nvPicPr>
-                    <pic:cNvPr id="0" name="Picture 4"/>
+                    <pic:cNvPr id="0" name="Picture 5"/>
                     <pic:cNvPicPr>
                       <a:picLocks noChangeAspect="1" noChangeArrowheads="1"/>
                     </pic:cNvPicPr>
@@ -2316,7 +2452,7 @@
                   <pic:spPr bwMode="auto">
                     <a:xfrm>
                       <a:off x="0" y="0"/>
-                      <a:ext cx="4610100" cy="3451860"/>
+                      <a:ext cx="4629703" cy="3466538"/>
                     </a:xfrm>
                     <a:prstGeom prst="rect">
                       <a:avLst/>
@@ -2364,13 +2500,43 @@
           <w:szCs w:val="24"/>
         </w:rPr>
       </w:pPr>
+    </w:p>
+    <w:p>
+      <w:pPr>
+        <w:rPr>
+          <w:sz w:val="24"/>
+          <w:szCs w:val="24"/>
+        </w:rPr>
+      </w:pPr>
+    </w:p>
+    <w:p>
+      <w:pPr>
+        <w:rPr>
+          <w:sz w:val="24"/>
+          <w:szCs w:val="24"/>
+        </w:rPr>
+      </w:pPr>
       <w:r>
         <w:rPr>
           <w:sz w:val="24"/>
           <w:szCs w:val="24"/>
         </w:rPr>
         <w:lastRenderedPageBreak/>
-        <w:t>Wykres 4. Wielomian interpolujący</w:t>
+        <w:t xml:space="preserve">Wykres </w:t>
+      </w:r>
+      <w:r>
+        <w:rPr>
+          <w:sz w:val="24"/>
+          <w:szCs w:val="24"/>
+        </w:rPr>
+        <w:t>5</w:t>
+      </w:r>
+      <w:r>
+        <w:rPr>
+          <w:sz w:val="24"/>
+          <w:szCs w:val="24"/>
+        </w:rPr>
+        <w:t>. Wielomian interpolujący</w:t>
       </w:r>
       <w:r>
         <w:rPr>
@@ -2402,10 +2568,10 @@
           <w:szCs w:val="24"/>
         </w:rPr>
         <w:drawing>
-          <wp:inline distT="0" distB="0" distL="0" distR="0" wp14:anchorId="7240356E" wp14:editId="290445C1">
-            <wp:extent cx="5024806" cy="3762375"/>
-            <wp:effectExtent l="0" t="0" r="4445" b="0"/>
-            <wp:docPr id="1397277214" name="Obraz 5"/>
+          <wp:inline distT="0" distB="0" distL="0" distR="0" wp14:anchorId="3E0E97C6" wp14:editId="2A90E5E2">
+            <wp:extent cx="5267325" cy="3943964"/>
+            <wp:effectExtent l="0" t="0" r="0" b="0"/>
+            <wp:docPr id="1553313352" name="Obraz 2"/>
             <wp:cNvGraphicFramePr>
               <a:graphicFrameLocks xmlns:a="http://schemas.openxmlformats.org/drawingml/2006/main" noChangeAspect="1"/>
             </wp:cNvGraphicFramePr>
@@ -2413,7 +2579,7 @@
               <a:graphicData uri="http://schemas.openxmlformats.org/drawingml/2006/picture">
                 <pic:pic xmlns:pic="http://schemas.openxmlformats.org/drawingml/2006/picture">
                   <pic:nvPicPr>
-                    <pic:cNvPr id="0" name="Picture 5"/>
+                    <pic:cNvPr id="0" name="Picture 2"/>
                     <pic:cNvPicPr>
                       <a:picLocks noChangeAspect="1" noChangeArrowheads="1"/>
                     </pic:cNvPicPr>
@@ -2434,7 +2600,7 @@
                   <pic:spPr bwMode="auto">
                     <a:xfrm>
                       <a:off x="0" y="0"/>
-                      <a:ext cx="5031179" cy="3767147"/>
+                      <a:ext cx="5273869" cy="3948864"/>
                     </a:xfrm>
                     <a:prstGeom prst="rect">
                       <a:avLst/>
@@ -2463,7 +2629,21 @@
           <w:sz w:val="24"/>
           <w:szCs w:val="24"/>
         </w:rPr>
-        <w:t>Wykres 5. Wielomian interpolujący</w:t>
+        <w:t xml:space="preserve">Wykres </w:t>
+      </w:r>
+      <w:r>
+        <w:rPr>
+          <w:sz w:val="24"/>
+          <w:szCs w:val="24"/>
+        </w:rPr>
+        <w:t>6</w:t>
+      </w:r>
+      <w:r>
+        <w:rPr>
+          <w:sz w:val="24"/>
+          <w:szCs w:val="24"/>
+        </w:rPr>
+        <w:t>. Wielomian interpolujący</w:t>
       </w:r>
       <w:r>
         <w:rPr>
@@ -2495,10 +2675,10 @@
           <w:szCs w:val="24"/>
         </w:rPr>
         <w:drawing>
-          <wp:inline distT="0" distB="0" distL="0" distR="0" wp14:anchorId="46741D9B" wp14:editId="433F7193">
-            <wp:extent cx="5037526" cy="3771900"/>
+          <wp:inline distT="0" distB="0" distL="0" distR="0" wp14:anchorId="4CC061A6" wp14:editId="3C0756DB">
+            <wp:extent cx="4617733" cy="3457575"/>
             <wp:effectExtent l="0" t="0" r="0" b="0"/>
-            <wp:docPr id="1479826199" name="Obraz 6"/>
+            <wp:docPr id="1615591221" name="Obraz 6"/>
             <wp:cNvGraphicFramePr>
               <a:graphicFrameLocks xmlns:a="http://schemas.openxmlformats.org/drawingml/2006/main" noChangeAspect="1"/>
             </wp:cNvGraphicFramePr>
@@ -2527,7 +2707,7 @@
                   <pic:spPr bwMode="auto">
                     <a:xfrm>
                       <a:off x="0" y="0"/>
-                      <a:ext cx="5045680" cy="3778005"/>
+                      <a:ext cx="4619265" cy="3458722"/>
                     </a:xfrm>
                     <a:prstGeom prst="rect">
                       <a:avLst/>
@@ -2573,7 +2753,21 @@
           <w:szCs w:val="24"/>
         </w:rPr>
         <w:lastRenderedPageBreak/>
-        <w:t xml:space="preserve">Wykres 6. Wielomian interpolujący </w:t>
+        <w:t xml:space="preserve">Wykres </w:t>
+      </w:r>
+      <w:r>
+        <w:rPr>
+          <w:sz w:val="24"/>
+          <w:szCs w:val="24"/>
+        </w:rPr>
+        <w:t>7</w:t>
+      </w:r>
+      <w:r>
+        <w:rPr>
+          <w:sz w:val="24"/>
+          <w:szCs w:val="24"/>
+        </w:rPr>
+        <w:t xml:space="preserve">. Wielomian interpolujący </w:t>
       </w:r>
       <w:r>
         <w:rPr>
@@ -2605,10 +2799,10 @@
           <w:szCs w:val="24"/>
         </w:rPr>
         <w:drawing>
-          <wp:inline distT="0" distB="0" distL="0" distR="0" wp14:anchorId="1F6002E5" wp14:editId="1F1CB0DE">
-            <wp:extent cx="5762625" cy="4314825"/>
-            <wp:effectExtent l="0" t="0" r="9525" b="9525"/>
-            <wp:docPr id="223559554" name="Obraz 7"/>
+          <wp:inline distT="0" distB="0" distL="0" distR="0" wp14:anchorId="678081EA" wp14:editId="6A669A58">
+            <wp:extent cx="4905375" cy="3672950"/>
+            <wp:effectExtent l="0" t="0" r="0" b="3810"/>
+            <wp:docPr id="1665572708" name="Obraz 3"/>
             <wp:cNvGraphicFramePr>
               <a:graphicFrameLocks xmlns:a="http://schemas.openxmlformats.org/drawingml/2006/main" noChangeAspect="1"/>
             </wp:cNvGraphicFramePr>
@@ -2616,7 +2810,7 @@
               <a:graphicData uri="http://schemas.openxmlformats.org/drawingml/2006/picture">
                 <pic:pic xmlns:pic="http://schemas.openxmlformats.org/drawingml/2006/picture">
                   <pic:nvPicPr>
-                    <pic:cNvPr id="0" name="Picture 7"/>
+                    <pic:cNvPr id="0" name="Picture 3"/>
                     <pic:cNvPicPr>
                       <a:picLocks noChangeAspect="1" noChangeArrowheads="1"/>
                     </pic:cNvPicPr>
@@ -2637,7 +2831,7 @@
                   <pic:spPr bwMode="auto">
                     <a:xfrm>
                       <a:off x="0" y="0"/>
-                      <a:ext cx="5762625" cy="4314825"/>
+                      <a:ext cx="4910387" cy="3676703"/>
                     </a:xfrm>
                     <a:prstGeom prst="rect">
                       <a:avLst/>
@@ -2733,38 +2927,144 @@
           <w:sz w:val="24"/>
           <w:szCs w:val="24"/>
         </w:rPr>
-        <w:t>Węzły równoodległe sprawują się w miarę dobrze dla n &lt;= 12, natomiast powyżej tej wartości, wyniki są już bardzo niedokładne, co możemy zauważyć w tabeli 1 oraz na wykresach 1, 3, 5.</w:t>
-      </w:r>
-    </w:p>
-    <w:p>
-      <w:pPr>
-        <w:rPr>
-          <w:sz w:val="24"/>
-          <w:szCs w:val="24"/>
-        </w:rPr>
-      </w:pPr>
-      <w:r>
-        <w:rPr>
-          <w:sz w:val="24"/>
-          <w:szCs w:val="24"/>
-        </w:rPr>
-        <w:t xml:space="preserve">Ten wzór dla węzłów Czebyszewa, działa dobrze dla n &lt; 20, na wykresie 6 możemy zauważyć błędy numeryczne. </w:t>
-      </w:r>
-    </w:p>
-    <w:p>
-      <w:pPr>
-        <w:rPr>
-          <w:sz w:val="24"/>
-          <w:szCs w:val="24"/>
-        </w:rPr>
-      </w:pPr>
-      <w:r>
-        <w:rPr>
-          <w:sz w:val="24"/>
-          <w:szCs w:val="24"/>
-        </w:rPr>
-        <w:t>Najlepszym przybliżeniem funkcji dla tego wzoru, jest dopasowanie z 17 węzłami Czebyszewa, co można zaobserwować na wykresie 5.</w:t>
-      </w:r>
+        <w:t xml:space="preserve">Węzły równoodległe sprawują się w miarę dobrze dla n &lt;= </w:t>
+      </w:r>
+      <w:r>
+        <w:rPr>
+          <w:sz w:val="24"/>
+          <w:szCs w:val="24"/>
+        </w:rPr>
+        <w:t>7</w:t>
+      </w:r>
+      <w:r>
+        <w:rPr>
+          <w:sz w:val="24"/>
+          <w:szCs w:val="24"/>
+        </w:rPr>
+        <w:t xml:space="preserve">, natomiast powyżej tej wartości, wyniki są już bardzo niedokładne, co możemy zauważyć w tabeli 1 oraz na wykresach </w:t>
+      </w:r>
+      <w:r>
+        <w:rPr>
+          <w:sz w:val="24"/>
+          <w:szCs w:val="24"/>
+        </w:rPr>
+        <w:t>2</w:t>
+      </w:r>
+      <w:r>
+        <w:rPr>
+          <w:sz w:val="24"/>
+          <w:szCs w:val="24"/>
+        </w:rPr>
+        <w:t xml:space="preserve">, </w:t>
+      </w:r>
+      <w:r>
+        <w:rPr>
+          <w:sz w:val="24"/>
+          <w:szCs w:val="24"/>
+        </w:rPr>
+        <w:t>4</w:t>
+      </w:r>
+      <w:r>
+        <w:rPr>
+          <w:sz w:val="24"/>
+          <w:szCs w:val="24"/>
+        </w:rPr>
+        <w:t xml:space="preserve">, </w:t>
+      </w:r>
+      <w:r>
+        <w:rPr>
+          <w:sz w:val="24"/>
+          <w:szCs w:val="24"/>
+        </w:rPr>
+        <w:t>6</w:t>
+      </w:r>
+      <w:r>
+        <w:rPr>
+          <w:sz w:val="24"/>
+          <w:szCs w:val="24"/>
+        </w:rPr>
+        <w:t>.</w:t>
+      </w:r>
+    </w:p>
+    <w:p>
+      <w:pPr>
+        <w:rPr>
+          <w:sz w:val="24"/>
+          <w:szCs w:val="24"/>
+        </w:rPr>
+      </w:pPr>
+      <w:r>
+        <w:rPr>
+          <w:sz w:val="24"/>
+          <w:szCs w:val="24"/>
+        </w:rPr>
+        <w:t xml:space="preserve">Ten wzór dla węzłów Czebyszewa, działa dobrze dla n &lt; 20, na wykresie </w:t>
+      </w:r>
+      <w:r>
+        <w:rPr>
+          <w:sz w:val="24"/>
+          <w:szCs w:val="24"/>
+        </w:rPr>
+        <w:t>7</w:t>
+      </w:r>
+      <w:r>
+        <w:rPr>
+          <w:sz w:val="24"/>
+          <w:szCs w:val="24"/>
+        </w:rPr>
+        <w:t xml:space="preserve"> możemy zauważyć </w:t>
+      </w:r>
+      <w:r>
+        <w:rPr>
+          <w:sz w:val="24"/>
+          <w:szCs w:val="24"/>
+        </w:rPr>
+        <w:t xml:space="preserve">niewielkie </w:t>
+      </w:r>
+      <w:r>
+        <w:rPr>
+          <w:sz w:val="24"/>
+          <w:szCs w:val="24"/>
+        </w:rPr>
+        <w:t xml:space="preserve">błędy numeryczne. </w:t>
+      </w:r>
+    </w:p>
+    <w:p>
+      <w:pPr>
+        <w:rPr>
+          <w:sz w:val="24"/>
+          <w:szCs w:val="24"/>
+        </w:rPr>
+      </w:pPr>
+      <w:r>
+        <w:rPr>
+          <w:sz w:val="24"/>
+          <w:szCs w:val="24"/>
+        </w:rPr>
+        <w:t>Najlepszym przybliżeniem funkcji dla tego wzoru, jest dopasowanie z 17 węzłami Czebyszewa, co można zaobserwować na wykresie</w:t>
+      </w:r>
+      <w:r>
+        <w:rPr>
+          <w:sz w:val="24"/>
+          <w:szCs w:val="24"/>
+        </w:rPr>
+        <w:t xml:space="preserve"> 5</w:t>
+      </w:r>
+      <w:r>
+        <w:rPr>
+          <w:sz w:val="24"/>
+          <w:szCs w:val="24"/>
+        </w:rPr>
+        <w:t>.</w:t>
+      </w:r>
+    </w:p>
+    <w:p>
+      <w:pPr>
+        <w:rPr>
+          <w:sz w:val="24"/>
+          <w:szCs w:val="24"/>
+        </w:rPr>
+      </w:pPr>
     </w:p>
     <w:p>
       <w:pPr>
@@ -3128,15 +3428,7 @@
                 <w:sz w:val="24"/>
                 <w:szCs w:val="24"/>
               </w:rPr>
-              <w:t>54,</w:t>
-            </w:r>
-            <w:r>
-              <w:rPr>
-                <w:rFonts w:cstheme="minorHAnsi"/>
-                <w:sz w:val="24"/>
-                <w:szCs w:val="24"/>
-              </w:rPr>
-              <w:t>43</w:t>
+              <w:t>54,58</w:t>
             </w:r>
           </w:p>
         </w:tc>
@@ -3183,7 +3475,7 @@
                 <w:sz w:val="24"/>
                 <w:szCs w:val="24"/>
               </w:rPr>
-              <w:t>54,56</w:t>
+              <w:t>54,86</w:t>
             </w:r>
           </w:p>
         </w:tc>
@@ -3264,7 +3556,7 @@
                 <w:sz w:val="24"/>
                 <w:szCs w:val="24"/>
               </w:rPr>
-              <w:t>51,70</w:t>
+              <w:t>52,94</w:t>
             </w:r>
           </w:p>
         </w:tc>
@@ -3319,23 +3611,7 @@
                 <w:sz w:val="24"/>
                 <w:szCs w:val="24"/>
               </w:rPr>
-              <w:t>52</w:t>
-            </w:r>
-            <w:r>
-              <w:rPr>
-                <w:rFonts w:cstheme="minorHAnsi"/>
-                <w:sz w:val="24"/>
-                <w:szCs w:val="24"/>
-              </w:rPr>
-              <w:t>,</w:t>
-            </w:r>
-            <w:r>
-              <w:rPr>
-                <w:rFonts w:cstheme="minorHAnsi"/>
-                <w:sz w:val="24"/>
-                <w:szCs w:val="24"/>
-              </w:rPr>
-              <w:t>63</w:t>
+              <w:t>80,54</w:t>
             </w:r>
           </w:p>
         </w:tc>
@@ -3358,15 +3634,15 @@
                 <w:sz w:val="24"/>
                 <w:szCs w:val="24"/>
               </w:rPr>
-              <w:t>0</w:t>
-            </w:r>
-            <w:r>
-              <w:rPr>
-                <w:rFonts w:cstheme="minorHAnsi"/>
-                <w:sz w:val="24"/>
-                <w:szCs w:val="24"/>
-              </w:rPr>
-              <w:t>,09</w:t>
+              <w:t>0,</w:t>
+            </w:r>
+            <w:r>
+              <w:rPr>
+                <w:rFonts w:cstheme="minorHAnsi"/>
+                <w:sz w:val="24"/>
+                <w:szCs w:val="24"/>
+              </w:rPr>
+              <w:t>10</w:t>
             </w:r>
           </w:p>
         </w:tc>
@@ -3463,7 +3739,7 @@
                 <w:sz w:val="24"/>
                 <w:szCs w:val="24"/>
               </w:rPr>
-              <w:t>48,55</w:t>
+              <w:t>57,15</w:t>
             </w:r>
           </w:p>
         </w:tc>
@@ -3494,7 +3770,7 @@
                 <w:sz w:val="24"/>
                 <w:szCs w:val="24"/>
               </w:rPr>
-              <w:t>2</w:t>
+              <w:t>6</w:t>
             </w:r>
           </w:p>
         </w:tc>
@@ -3544,7 +3820,7 @@
                 <w:sz w:val="24"/>
                 <w:szCs w:val="24"/>
               </w:rPr>
-              <w:t>76,59</w:t>
+              <w:t>77,52</w:t>
             </w:r>
           </w:p>
         </w:tc>
@@ -3567,15 +3843,15 @@
                 <w:sz w:val="24"/>
                 <w:szCs w:val="24"/>
               </w:rPr>
-              <w:t>0,1</w:t>
-            </w:r>
-            <w:r>
-              <w:rPr>
-                <w:rFonts w:cstheme="minorHAnsi"/>
-                <w:sz w:val="24"/>
-                <w:szCs w:val="24"/>
-              </w:rPr>
-              <w:t>4</w:t>
+              <w:t>0,</w:t>
+            </w:r>
+            <w:r>
+              <w:rPr>
+                <w:rFonts w:cstheme="minorHAnsi"/>
+                <w:sz w:val="24"/>
+                <w:szCs w:val="24"/>
+              </w:rPr>
+              <w:t>14</w:t>
             </w:r>
           </w:p>
         </w:tc>
@@ -3599,7 +3875,7 @@
                 <w:sz w:val="24"/>
                 <w:szCs w:val="24"/>
               </w:rPr>
-              <w:t>45,48</w:t>
+              <w:t>52,74</w:t>
             </w:r>
           </w:p>
         </w:tc>
@@ -3622,7 +3898,7 @@
                 <w:sz w:val="24"/>
                 <w:szCs w:val="24"/>
               </w:rPr>
-              <w:t>0,10</w:t>
+              <w:t>0,11</w:t>
             </w:r>
           </w:p>
         </w:tc>
@@ -3672,7 +3948,7 @@
                 <w:sz w:val="24"/>
                 <w:szCs w:val="24"/>
               </w:rPr>
-              <w:t>53,06</w:t>
+              <w:t>361,73</w:t>
             </w:r>
           </w:p>
         </w:tc>
@@ -3703,7 +3979,7 @@
                 <w:sz w:val="24"/>
                 <w:szCs w:val="24"/>
               </w:rPr>
-              <w:t>07</w:t>
+              <w:t>52</w:t>
             </w:r>
           </w:p>
         </w:tc>
@@ -3727,7 +4003,7 @@
                 <w:sz w:val="24"/>
                 <w:szCs w:val="24"/>
               </w:rPr>
-              <w:t>50,80</w:t>
+              <w:t>63,27</w:t>
             </w:r>
           </w:p>
         </w:tc>
@@ -3758,15 +4034,7 @@
                 <w:sz w:val="24"/>
                 <w:szCs w:val="24"/>
               </w:rPr>
-              <w:t>0</w:t>
-            </w:r>
-            <w:r>
-              <w:rPr>
-                <w:rFonts w:cstheme="minorHAnsi"/>
-                <w:sz w:val="24"/>
-                <w:szCs w:val="24"/>
-              </w:rPr>
-              <w:t>7</w:t>
+              <w:t>11</w:t>
             </w:r>
           </w:p>
         </w:tc>
@@ -3816,7 +4084,7 @@
                 <w:sz w:val="24"/>
                 <w:szCs w:val="24"/>
               </w:rPr>
-              <w:t>179,23</w:t>
+              <w:t>1662,85</w:t>
             </w:r>
           </w:p>
         </w:tc>
@@ -3839,15 +4107,7 @@
                 <w:sz w:val="24"/>
                 <w:szCs w:val="24"/>
               </w:rPr>
-              <w:t>0,2</w:t>
-            </w:r>
-            <w:r>
-              <w:rPr>
-                <w:rFonts w:cstheme="minorHAnsi"/>
-                <w:sz w:val="24"/>
-                <w:szCs w:val="24"/>
-              </w:rPr>
-              <w:t>3</w:t>
+              <w:t>2,04</w:t>
             </w:r>
           </w:p>
         </w:tc>
@@ -3871,7 +4131,7 @@
                 <w:sz w:val="24"/>
                 <w:szCs w:val="24"/>
               </w:rPr>
-              <w:t>50,53</w:t>
+              <w:t>77,36</w:t>
             </w:r>
           </w:p>
         </w:tc>
@@ -3894,7 +4154,7 @@
                 <w:sz w:val="24"/>
                 <w:szCs w:val="24"/>
               </w:rPr>
-              <w:t>0,06</w:t>
+              <w:t>0,11</w:t>
             </w:r>
           </w:p>
         </w:tc>
@@ -3952,15 +4212,23 @@
                 <w:sz w:val="24"/>
                 <w:szCs w:val="24"/>
               </w:rPr>
-              <w:t>1791,40</w:t>
-            </w:r>
-            <w:r>
-              <w:rPr>
-                <w:rFonts w:cstheme="minorHAnsi"/>
-                <w:sz w:val="24"/>
-                <w:szCs w:val="24"/>
-              </w:rPr>
-              <w:t>,44</w:t>
+              <w:t>5</w:t>
+            </w:r>
+            <w:r>
+              <w:rPr>
+                <w:rFonts w:cstheme="minorHAnsi"/>
+                <w:sz w:val="24"/>
+                <w:szCs w:val="24"/>
+              </w:rPr>
+              <w:t>42</w:t>
+            </w:r>
+            <w:r>
+              <w:rPr>
+                <w:rFonts w:cstheme="minorHAnsi"/>
+                <w:sz w:val="24"/>
+                <w:szCs w:val="24"/>
+              </w:rPr>
+              <w:t>9,19</w:t>
             </w:r>
           </w:p>
         </w:tc>
@@ -3983,7 +4251,7 @@
                 <w:sz w:val="24"/>
                 <w:szCs w:val="24"/>
               </w:rPr>
-              <w:t>1,93</w:t>
+              <w:t>5,92</w:t>
             </w:r>
           </w:p>
         </w:tc>
@@ -4007,23 +4275,7 @@
                 <w:sz w:val="24"/>
                 <w:szCs w:val="24"/>
               </w:rPr>
-              <w:t>52</w:t>
-            </w:r>
-            <w:r>
-              <w:rPr>
-                <w:rFonts w:cstheme="minorHAnsi"/>
-                <w:sz w:val="24"/>
-                <w:szCs w:val="24"/>
-              </w:rPr>
-              <w:t>,</w:t>
-            </w:r>
-            <w:r>
-              <w:rPr>
-                <w:rFonts w:cstheme="minorHAnsi"/>
-                <w:sz w:val="24"/>
-                <w:szCs w:val="24"/>
-              </w:rPr>
-              <w:t>83</w:t>
+              <w:t>50,54</w:t>
             </w:r>
           </w:p>
         </w:tc>
@@ -4104,23 +4356,77 @@
                 <w:sz w:val="24"/>
                 <w:szCs w:val="24"/>
               </w:rPr>
-              <w:t>121965</w:t>
-            </w:r>
-            <w:r>
-              <w:rPr>
-                <w:rFonts w:cstheme="minorHAnsi"/>
-                <w:sz w:val="24"/>
-                <w:szCs w:val="24"/>
-              </w:rPr>
-              <w:t>,</w:t>
-            </w:r>
-            <w:r>
-              <w:rPr>
-                <w:rFonts w:cstheme="minorHAnsi"/>
-                <w:sz w:val="24"/>
-                <w:szCs w:val="24"/>
-              </w:rPr>
-              <w:t>9</w:t>
+              <w:t>206399,45</w:t>
+            </w:r>
+          </w:p>
+        </w:tc>
+        <w:tc>
+          <w:tcPr>
+            <w:tcW w:w="2155" w:type="dxa"/>
+          </w:tcPr>
+          <w:p>
+            <w:pPr>
+              <w:jc w:val="center"/>
+              <w:rPr>
+                <w:rFonts w:cstheme="minorHAnsi"/>
+                <w:sz w:val="24"/>
+                <w:szCs w:val="24"/>
+              </w:rPr>
+            </w:pPr>
+            <w:r>
+              <w:rPr>
+                <w:rFonts w:cstheme="minorHAnsi"/>
+                <w:sz w:val="24"/>
+                <w:szCs w:val="24"/>
+              </w:rPr>
+              <w:t>192,99</w:t>
+            </w:r>
+          </w:p>
+        </w:tc>
+        <w:tc>
+          <w:tcPr>
+            <w:tcW w:w="1606" w:type="dxa"/>
+            <w:vAlign w:val="center"/>
+          </w:tcPr>
+          <w:p>
+            <w:pPr>
+              <w:jc w:val="center"/>
+              <w:rPr>
+                <w:rFonts w:cstheme="minorHAnsi"/>
+                <w:sz w:val="24"/>
+                <w:szCs w:val="24"/>
+              </w:rPr>
+            </w:pPr>
+            <w:r>
+              <w:rPr>
+                <w:rFonts w:cstheme="minorHAnsi"/>
+                <w:sz w:val="24"/>
+                <w:szCs w:val="24"/>
+              </w:rPr>
+              <w:t>31,65</w:t>
+            </w:r>
+          </w:p>
+        </w:tc>
+        <w:tc>
+          <w:tcPr>
+            <w:tcW w:w="2155" w:type="dxa"/>
+          </w:tcPr>
+          <w:p>
+            <w:pPr>
+              <w:jc w:val="center"/>
+              <w:rPr>
+                <w:rFonts w:cstheme="minorHAnsi"/>
+                <w:sz w:val="24"/>
+                <w:szCs w:val="24"/>
+              </w:rPr>
+            </w:pPr>
+            <w:r>
+              <w:rPr>
+                <w:rFonts w:cstheme="minorHAnsi"/>
+                <w:sz w:val="24"/>
+                <w:szCs w:val="24"/>
+              </w:rPr>
+              <w:t>0,0</w:t>
             </w:r>
             <w:r>
               <w:rPr>
@@ -4129,100 +4435,6 @@
                 <w:szCs w:val="24"/>
               </w:rPr>
               <w:t>4</w:t>
-            </w:r>
-          </w:p>
-        </w:tc>
-        <w:tc>
-          <w:tcPr>
-            <w:tcW w:w="2155" w:type="dxa"/>
-          </w:tcPr>
-          <w:p>
-            <w:pPr>
-              <w:jc w:val="center"/>
-              <w:rPr>
-                <w:rFonts w:cstheme="minorHAnsi"/>
-                <w:sz w:val="24"/>
-                <w:szCs w:val="24"/>
-              </w:rPr>
-            </w:pPr>
-            <w:r>
-              <w:rPr>
-                <w:rFonts w:cstheme="minorHAnsi"/>
-                <w:sz w:val="24"/>
-                <w:szCs w:val="24"/>
-              </w:rPr>
-              <w:t>113</w:t>
-            </w:r>
-            <w:r>
-              <w:rPr>
-                <w:rFonts w:cstheme="minorHAnsi"/>
-                <w:sz w:val="24"/>
-                <w:szCs w:val="24"/>
-              </w:rPr>
-              <w:t>,</w:t>
-            </w:r>
-            <w:r>
-              <w:rPr>
-                <w:rFonts w:cstheme="minorHAnsi"/>
-                <w:sz w:val="24"/>
-                <w:szCs w:val="24"/>
-              </w:rPr>
-              <w:t>90</w:t>
-            </w:r>
-          </w:p>
-        </w:tc>
-        <w:tc>
-          <w:tcPr>
-            <w:tcW w:w="1606" w:type="dxa"/>
-            <w:vAlign w:val="center"/>
-          </w:tcPr>
-          <w:p>
-            <w:pPr>
-              <w:jc w:val="center"/>
-              <w:rPr>
-                <w:rFonts w:cstheme="minorHAnsi"/>
-                <w:sz w:val="24"/>
-                <w:szCs w:val="24"/>
-              </w:rPr>
-            </w:pPr>
-            <w:r>
-              <w:rPr>
-                <w:rFonts w:cstheme="minorHAnsi"/>
-                <w:sz w:val="24"/>
-                <w:szCs w:val="24"/>
-              </w:rPr>
-              <w:t>48,11</w:t>
-            </w:r>
-          </w:p>
-        </w:tc>
-        <w:tc>
-          <w:tcPr>
-            <w:tcW w:w="2155" w:type="dxa"/>
-          </w:tcPr>
-          <w:p>
-            <w:pPr>
-              <w:jc w:val="center"/>
-              <w:rPr>
-                <w:rFonts w:cstheme="minorHAnsi"/>
-                <w:sz w:val="24"/>
-                <w:szCs w:val="24"/>
-              </w:rPr>
-            </w:pPr>
-            <w:r>
-              <w:rPr>
-                <w:rFonts w:cstheme="minorHAnsi"/>
-                <w:sz w:val="24"/>
-                <w:szCs w:val="24"/>
-              </w:rPr>
-              <w:t>0,0</w:t>
-            </w:r>
-            <w:r>
-              <w:rPr>
-                <w:rFonts w:cstheme="minorHAnsi"/>
-                <w:sz w:val="24"/>
-                <w:szCs w:val="24"/>
-              </w:rPr>
-              <w:t>7</w:t>
             </w:r>
           </w:p>
         </w:tc>
@@ -4272,23 +4484,7 @@
                 <w:sz w:val="24"/>
                 <w:szCs w:val="24"/>
               </w:rPr>
-              <w:t>1008323</w:t>
-            </w:r>
-            <w:r>
-              <w:rPr>
-                <w:rFonts w:cstheme="minorHAnsi"/>
-                <w:sz w:val="24"/>
-                <w:szCs w:val="24"/>
-              </w:rPr>
-              <w:t>,</w:t>
-            </w:r>
-            <w:r>
-              <w:rPr>
-                <w:rFonts w:cstheme="minorHAnsi"/>
-                <w:sz w:val="24"/>
-                <w:szCs w:val="24"/>
-              </w:rPr>
-              <w:t>82</w:t>
+              <w:t>860583,89</w:t>
             </w:r>
           </w:p>
         </w:tc>
@@ -4311,23 +4507,7 @@
                 <w:sz w:val="24"/>
                 <w:szCs w:val="24"/>
               </w:rPr>
-              <w:t>869</w:t>
-            </w:r>
-            <w:r>
-              <w:rPr>
-                <w:rFonts w:cstheme="minorHAnsi"/>
-                <w:sz w:val="24"/>
-                <w:szCs w:val="24"/>
-              </w:rPr>
-              <w:t>,</w:t>
-            </w:r>
-            <w:r>
-              <w:rPr>
-                <w:rFonts w:cstheme="minorHAnsi"/>
-                <w:sz w:val="24"/>
-                <w:szCs w:val="24"/>
-              </w:rPr>
-              <w:t>33</w:t>
+              <w:t>741,96</w:t>
             </w:r>
           </w:p>
         </w:tc>
@@ -4351,15 +4531,7 @@
                 <w:sz w:val="24"/>
                 <w:szCs w:val="24"/>
               </w:rPr>
-              <w:t>22,</w:t>
-            </w:r>
-            <w:r>
-              <w:rPr>
-                <w:rFonts w:cstheme="minorHAnsi"/>
-                <w:sz w:val="24"/>
-                <w:szCs w:val="24"/>
-              </w:rPr>
-              <w:t>14</w:t>
+              <w:t>27,49</w:t>
             </w:r>
           </w:p>
         </w:tc>
@@ -4440,23 +4612,7 @@
                 <w:sz w:val="24"/>
                 <w:szCs w:val="24"/>
               </w:rPr>
-              <w:t>27025993</w:t>
-            </w:r>
-            <w:r>
-              <w:rPr>
-                <w:rFonts w:cstheme="minorHAnsi"/>
-                <w:sz w:val="24"/>
-                <w:szCs w:val="24"/>
-              </w:rPr>
-              <w:t>,</w:t>
-            </w:r>
-            <w:r>
-              <w:rPr>
-                <w:rFonts w:cstheme="minorHAnsi"/>
-                <w:sz w:val="24"/>
-                <w:szCs w:val="24"/>
-              </w:rPr>
-              <w:t>67</w:t>
+              <w:t>32341938,50</w:t>
             </w:r>
           </w:p>
         </w:tc>
@@ -4479,23 +4635,15 @@
                 <w:sz w:val="24"/>
                 <w:szCs w:val="24"/>
               </w:rPr>
-              <w:t>21061</w:t>
-            </w:r>
-            <w:r>
-              <w:rPr>
-                <w:rFonts w:cstheme="minorHAnsi"/>
-                <w:sz w:val="24"/>
-                <w:szCs w:val="24"/>
-              </w:rPr>
-              <w:t>,</w:t>
-            </w:r>
-            <w:r>
-              <w:rPr>
-                <w:rFonts w:cstheme="minorHAnsi"/>
-                <w:sz w:val="24"/>
-                <w:szCs w:val="24"/>
-              </w:rPr>
-              <w:t>31</w:t>
+              <w:t>2</w:t>
+            </w:r>
+            <w:r>
+              <w:rPr>
+                <w:rFonts w:cstheme="minorHAnsi"/>
+                <w:sz w:val="24"/>
+                <w:szCs w:val="24"/>
+              </w:rPr>
+              <w:t>5212,94</w:t>
             </w:r>
           </w:p>
         </w:tc>
@@ -4519,7 +4667,7 @@
                 <w:sz w:val="24"/>
                 <w:szCs w:val="24"/>
               </w:rPr>
-              <w:t>45,73</w:t>
+              <w:t>18,35</w:t>
             </w:r>
           </w:p>
         </w:tc>
@@ -4550,7 +4698,15 @@
                 <w:sz w:val="24"/>
                 <w:szCs w:val="24"/>
               </w:rPr>
-              <w:t>04</w:t>
+              <w:t>0</w:t>
+            </w:r>
+            <w:r>
+              <w:rPr>
+                <w:rFonts w:cstheme="minorHAnsi"/>
+                <w:sz w:val="24"/>
+                <w:szCs w:val="24"/>
+              </w:rPr>
+              <w:t>2</w:t>
             </w:r>
           </w:p>
         </w:tc>
@@ -4577,7 +4733,21 @@
           <w:sz w:val="24"/>
           <w:szCs w:val="24"/>
         </w:rPr>
-        <w:t xml:space="preserve">Wykres 7. Wielomian interpolujący wzorem </w:t>
+        <w:t xml:space="preserve">Wykres </w:t>
+      </w:r>
+      <w:r>
+        <w:rPr>
+          <w:sz w:val="24"/>
+          <w:szCs w:val="24"/>
+        </w:rPr>
+        <w:t>8</w:t>
+      </w:r>
+      <w:r>
+        <w:rPr>
+          <w:sz w:val="24"/>
+          <w:szCs w:val="24"/>
+        </w:rPr>
+        <w:t xml:space="preserve">. Wielomian interpolujący wzorem </w:t>
       </w:r>
       <w:proofErr w:type="spellStart"/>
       <w:r>
@@ -4709,7 +4879,21 @@
           <w:szCs w:val="24"/>
         </w:rPr>
         <w:lastRenderedPageBreak/>
-        <w:t xml:space="preserve">Wykres 8. Wielomian interpolujący wzorem </w:t>
+        <w:t xml:space="preserve">Wykres </w:t>
+      </w:r>
+      <w:r>
+        <w:rPr>
+          <w:sz w:val="24"/>
+          <w:szCs w:val="24"/>
+        </w:rPr>
+        <w:t>9</w:t>
+      </w:r>
+      <w:r>
+        <w:rPr>
+          <w:sz w:val="24"/>
+          <w:szCs w:val="24"/>
+        </w:rPr>
+        <w:t xml:space="preserve">. Wielomian interpolujący wzorem </w:t>
       </w:r>
       <w:proofErr w:type="spellStart"/>
       <w:r>
@@ -4748,6 +4932,15 @@
         </w:rPr>
         <w:t xml:space="preserve"> węzłów Czebyszewa.</w:t>
       </w:r>
+    </w:p>
+    <w:p>
+      <w:pPr>
+        <w:jc w:val="center"/>
+        <w:rPr>
+          <w:sz w:val="24"/>
+          <w:szCs w:val="24"/>
+        </w:rPr>
+      </w:pPr>
       <w:r>
         <w:rPr>
           <w:noProof/>
@@ -4755,10 +4948,10 @@
           <w:szCs w:val="24"/>
         </w:rPr>
         <w:drawing>
-          <wp:inline distT="0" distB="0" distL="0" distR="0" wp14:anchorId="122D7E74" wp14:editId="4F5368AB">
-            <wp:extent cx="5762625" cy="4314825"/>
-            <wp:effectExtent l="0" t="0" r="9525" b="9525"/>
-            <wp:docPr id="1985489083" name="Obraz 7"/>
+          <wp:inline distT="0" distB="0" distL="0" distR="0" wp14:anchorId="3219204C" wp14:editId="0A33AA1A">
+            <wp:extent cx="4886325" cy="3658686"/>
+            <wp:effectExtent l="0" t="0" r="0" b="0"/>
+            <wp:docPr id="1674474115" name="Obraz 8"/>
             <wp:cNvGraphicFramePr>
               <a:graphicFrameLocks xmlns:a="http://schemas.openxmlformats.org/drawingml/2006/main" noChangeAspect="1"/>
             </wp:cNvGraphicFramePr>
@@ -4766,7 +4959,7 @@
               <a:graphicData uri="http://schemas.openxmlformats.org/drawingml/2006/picture">
                 <pic:pic xmlns:pic="http://schemas.openxmlformats.org/drawingml/2006/picture">
                   <pic:nvPicPr>
-                    <pic:cNvPr id="0" name="Picture 7"/>
+                    <pic:cNvPr id="0" name="Picture 8"/>
                     <pic:cNvPicPr>
                       <a:picLocks noChangeAspect="1" noChangeArrowheads="1"/>
                     </pic:cNvPicPr>
@@ -4787,7 +4980,7 @@
                   <pic:spPr bwMode="auto">
                     <a:xfrm>
                       <a:off x="0" y="0"/>
-                      <a:ext cx="5762625" cy="4314825"/>
+                      <a:ext cx="4890474" cy="3661792"/>
                     </a:xfrm>
                     <a:prstGeom prst="rect">
                       <a:avLst/>
@@ -4816,7 +5009,21 @@
           <w:sz w:val="24"/>
           <w:szCs w:val="24"/>
         </w:rPr>
-        <w:t xml:space="preserve">Wykres 9. Wielomian interpolujący wzorem </w:t>
+        <w:t xml:space="preserve">Wykres </w:t>
+      </w:r>
+      <w:r>
+        <w:rPr>
+          <w:sz w:val="24"/>
+          <w:szCs w:val="24"/>
+        </w:rPr>
+        <w:t>10</w:t>
+      </w:r>
+      <w:r>
+        <w:rPr>
+          <w:sz w:val="24"/>
+          <w:szCs w:val="24"/>
+        </w:rPr>
+        <w:t xml:space="preserve">. Wielomian interpolujący wzorem </w:t>
       </w:r>
       <w:proofErr w:type="spellStart"/>
       <w:r>
@@ -4871,10 +5078,10 @@
           <w:szCs w:val="24"/>
         </w:rPr>
         <w:drawing>
-          <wp:inline distT="0" distB="0" distL="0" distR="0" wp14:anchorId="7C86AF2D" wp14:editId="49226772">
-            <wp:extent cx="4933950" cy="3694346"/>
-            <wp:effectExtent l="0" t="0" r="0" b="1905"/>
-            <wp:docPr id="1118164277" name="Obraz 4"/>
+          <wp:inline distT="0" distB="0" distL="0" distR="0" wp14:anchorId="25F0F4B4" wp14:editId="5A9EEF49">
+            <wp:extent cx="4935758" cy="3695700"/>
+            <wp:effectExtent l="0" t="0" r="0" b="0"/>
+            <wp:docPr id="2114763760" name="Obraz 7"/>
             <wp:cNvGraphicFramePr>
               <a:graphicFrameLocks xmlns:a="http://schemas.openxmlformats.org/drawingml/2006/main" noChangeAspect="1"/>
             </wp:cNvGraphicFramePr>
@@ -4882,7 +5089,7 @@
               <a:graphicData uri="http://schemas.openxmlformats.org/drawingml/2006/picture">
                 <pic:pic xmlns:pic="http://schemas.openxmlformats.org/drawingml/2006/picture">
                   <pic:nvPicPr>
-                    <pic:cNvPr id="0" name="Picture 4"/>
+                    <pic:cNvPr id="0" name="Picture 7"/>
                     <pic:cNvPicPr>
                       <a:picLocks noChangeAspect="1" noChangeArrowheads="1"/>
                     </pic:cNvPicPr>
@@ -4903,7 +5110,7 @@
                   <pic:spPr bwMode="auto">
                     <a:xfrm>
                       <a:off x="0" y="0"/>
-                      <a:ext cx="4936014" cy="3695891"/>
+                      <a:ext cx="4946408" cy="3703674"/>
                     </a:xfrm>
                     <a:prstGeom prst="rect">
                       <a:avLst/>
@@ -4927,13 +5134,43 @@
           <w:szCs w:val="24"/>
         </w:rPr>
       </w:pPr>
+    </w:p>
+    <w:p>
+      <w:pPr>
+        <w:rPr>
+          <w:sz w:val="24"/>
+          <w:szCs w:val="24"/>
+        </w:rPr>
+      </w:pPr>
+    </w:p>
+    <w:p>
+      <w:pPr>
+        <w:rPr>
+          <w:sz w:val="24"/>
+          <w:szCs w:val="24"/>
+        </w:rPr>
+      </w:pPr>
       <w:r>
         <w:rPr>
           <w:sz w:val="24"/>
           <w:szCs w:val="24"/>
         </w:rPr>
         <w:lastRenderedPageBreak/>
-        <w:t xml:space="preserve">Wykres 10. Wielomian interpolujący wzorem </w:t>
+        <w:t>Wykres 1</w:t>
+      </w:r>
+      <w:r>
+        <w:rPr>
+          <w:sz w:val="24"/>
+          <w:szCs w:val="24"/>
+        </w:rPr>
+        <w:t>1</w:t>
+      </w:r>
+      <w:r>
+        <w:rPr>
+          <w:sz w:val="24"/>
+          <w:szCs w:val="24"/>
+        </w:rPr>
+        <w:t xml:space="preserve">. Wielomian interpolujący wzorem </w:t>
       </w:r>
       <w:proofErr w:type="spellStart"/>
       <w:r>
@@ -4974,10 +5211,10 @@
           <w:szCs w:val="24"/>
         </w:rPr>
         <w:drawing>
-          <wp:inline distT="0" distB="0" distL="0" distR="0" wp14:anchorId="342B72AB" wp14:editId="1EB829CF">
-            <wp:extent cx="4795827" cy="3590925"/>
+          <wp:inline distT="0" distB="0" distL="0" distR="0" wp14:anchorId="4B22F73D" wp14:editId="7A3DDE44">
+            <wp:extent cx="4986642" cy="3733800"/>
             <wp:effectExtent l="0" t="0" r="5080" b="0"/>
-            <wp:docPr id="1704876824" name="Obraz 8"/>
+            <wp:docPr id="1732500978" name="Obraz 10"/>
             <wp:cNvGraphicFramePr>
               <a:graphicFrameLocks xmlns:a="http://schemas.openxmlformats.org/drawingml/2006/main" noChangeAspect="1"/>
             </wp:cNvGraphicFramePr>
@@ -4985,7 +5222,7 @@
               <a:graphicData uri="http://schemas.openxmlformats.org/drawingml/2006/picture">
                 <pic:pic xmlns:pic="http://schemas.openxmlformats.org/drawingml/2006/picture">
                   <pic:nvPicPr>
-                    <pic:cNvPr id="0" name="Picture 8"/>
+                    <pic:cNvPr id="0" name="Picture 10"/>
                     <pic:cNvPicPr>
                       <a:picLocks noChangeAspect="1" noChangeArrowheads="1"/>
                     </pic:cNvPicPr>
@@ -5006,7 +5243,7 @@
                   <pic:spPr bwMode="auto">
                     <a:xfrm>
                       <a:off x="0" y="0"/>
-                      <a:ext cx="4800059" cy="3594094"/>
+                      <a:ext cx="4990350" cy="3736577"/>
                     </a:xfrm>
                     <a:prstGeom prst="rect">
                       <a:avLst/>
@@ -5025,109 +5262,6 @@
     </w:p>
     <w:p>
       <w:pPr>
-        <w:rPr>
-          <w:sz w:val="24"/>
-          <w:szCs w:val="24"/>
-        </w:rPr>
-      </w:pPr>
-      <w:r>
-        <w:rPr>
-          <w:sz w:val="24"/>
-          <w:szCs w:val="24"/>
-        </w:rPr>
-        <w:t xml:space="preserve">Wykres 11. Wielomian interpolujący wzorem </w:t>
-      </w:r>
-      <w:proofErr w:type="spellStart"/>
-      <w:r>
-        <w:rPr>
-          <w:sz w:val="24"/>
-          <w:szCs w:val="24"/>
-        </w:rPr>
-        <w:t>Lagrange’a</w:t>
-      </w:r>
-      <w:proofErr w:type="spellEnd"/>
-      <w:r>
-        <w:rPr>
-          <w:sz w:val="24"/>
-          <w:szCs w:val="24"/>
-        </w:rPr>
-        <w:t xml:space="preserve">  dla 17 węzłów Czebyszewa.</w:t>
-      </w:r>
-    </w:p>
-    <w:p>
-      <w:pPr>
-        <w:jc w:val="center"/>
-        <w:rPr>
-          <w:sz w:val="24"/>
-          <w:szCs w:val="24"/>
-        </w:rPr>
-      </w:pPr>
-      <w:r>
-        <w:rPr>
-          <w:noProof/>
-          <w:sz w:val="24"/>
-          <w:szCs w:val="24"/>
-        </w:rPr>
-        <w:drawing>
-          <wp:inline distT="0" distB="0" distL="0" distR="0" wp14:anchorId="6C999F67" wp14:editId="7C993C79">
-            <wp:extent cx="5581650" cy="4179318"/>
-            <wp:effectExtent l="0" t="0" r="0" b="0"/>
-            <wp:docPr id="313521754" name="Obraz 10"/>
-            <wp:cNvGraphicFramePr>
-              <a:graphicFrameLocks xmlns:a="http://schemas.openxmlformats.org/drawingml/2006/main" noChangeAspect="1"/>
-            </wp:cNvGraphicFramePr>
-            <a:graphic xmlns:a="http://schemas.openxmlformats.org/drawingml/2006/main">
-              <a:graphicData uri="http://schemas.openxmlformats.org/drawingml/2006/picture">
-                <pic:pic xmlns:pic="http://schemas.openxmlformats.org/drawingml/2006/picture">
-                  <pic:nvPicPr>
-                    <pic:cNvPr id="0" name="Picture 10"/>
-                    <pic:cNvPicPr>
-                      <a:picLocks noChangeAspect="1" noChangeArrowheads="1"/>
-                    </pic:cNvPicPr>
-                  </pic:nvPicPr>
-                  <pic:blipFill>
-                    <a:blip r:embed="rId18">
-                      <a:extLst>
-                        <a:ext uri="{28A0092B-C50C-407E-A947-70E740481C1C}">
-                          <a14:useLocalDpi xmlns:a14="http://schemas.microsoft.com/office/drawing/2010/main" val="0"/>
-                        </a:ext>
-                      </a:extLst>
-                    </a:blip>
-                    <a:srcRect/>
-                    <a:stretch>
-                      <a:fillRect/>
-                    </a:stretch>
-                  </pic:blipFill>
-                  <pic:spPr bwMode="auto">
-                    <a:xfrm>
-                      <a:off x="0" y="0"/>
-                      <a:ext cx="5586302" cy="4182801"/>
-                    </a:xfrm>
-                    <a:prstGeom prst="rect">
-                      <a:avLst/>
-                    </a:prstGeom>
-                    <a:noFill/>
-                    <a:ln>
-                      <a:noFill/>
-                    </a:ln>
-                  </pic:spPr>
-                </pic:pic>
-              </a:graphicData>
-            </a:graphic>
-          </wp:inline>
-        </w:drawing>
-      </w:r>
-    </w:p>
-    <w:p>
-      <w:pPr>
-        <w:rPr>
-          <w:sz w:val="24"/>
-          <w:szCs w:val="24"/>
-        </w:rPr>
-      </w:pPr>
-    </w:p>
-    <w:p>
-      <w:pPr>
         <w:pStyle w:val="Nagwek1"/>
         <w:numPr>
           <w:ilvl w:val="0"/>
@@ -5135,7 +5269,6 @@
         </w:numPr>
       </w:pPr>
       <w:r>
-        <w:lastRenderedPageBreak/>
         <w:t xml:space="preserve">Wnioski dla wzoru </w:t>
       </w:r>
       <w:proofErr w:type="spellStart"/>
@@ -5179,22 +5312,112 @@
           <w:sz w:val="24"/>
           <w:szCs w:val="24"/>
         </w:rPr>
-        <w:t xml:space="preserve"> Możemy to zauważyć porównując odpowiednie wykresy (1 z 7, 2 z 8, 4 z 11, 5 z 9 oraz 6 z 10).</w:t>
-      </w:r>
-    </w:p>
-    <w:p>
-      <w:pPr>
-        <w:rPr>
-          <w:sz w:val="24"/>
-          <w:szCs w:val="24"/>
-        </w:rPr>
-      </w:pPr>
-      <w:r>
-        <w:rPr>
-          <w:sz w:val="24"/>
-          <w:szCs w:val="24"/>
-        </w:rPr>
-        <w:t xml:space="preserve">Dla n co najwyżej równych 10, przy wykorzystaniu równoodległych punktów, niewiele lepszy okazuje się wzór </w:t>
+        <w:t xml:space="preserve"> Możemy to zauważyć porównując odpowiednie wykresy (2 z 8, </w:t>
+      </w:r>
+      <w:r>
+        <w:rPr>
+          <w:sz w:val="24"/>
+          <w:szCs w:val="24"/>
+        </w:rPr>
+        <w:t>3</w:t>
+      </w:r>
+      <w:r>
+        <w:rPr>
+          <w:sz w:val="24"/>
+          <w:szCs w:val="24"/>
+        </w:rPr>
+        <w:t xml:space="preserve"> z </w:t>
+      </w:r>
+      <w:r>
+        <w:rPr>
+          <w:sz w:val="24"/>
+          <w:szCs w:val="24"/>
+        </w:rPr>
+        <w:t>9</w:t>
+      </w:r>
+      <w:r>
+        <w:rPr>
+          <w:sz w:val="24"/>
+          <w:szCs w:val="24"/>
+        </w:rPr>
+        <w:t xml:space="preserve">, </w:t>
+      </w:r>
+      <w:r>
+        <w:rPr>
+          <w:sz w:val="24"/>
+          <w:szCs w:val="24"/>
+        </w:rPr>
+        <w:t>6</w:t>
+      </w:r>
+      <w:r>
+        <w:rPr>
+          <w:sz w:val="24"/>
+          <w:szCs w:val="24"/>
+        </w:rPr>
+        <w:t xml:space="preserve"> z </w:t>
+      </w:r>
+      <w:r>
+        <w:rPr>
+          <w:sz w:val="24"/>
+          <w:szCs w:val="24"/>
+        </w:rPr>
+        <w:t>10</w:t>
+      </w:r>
+      <w:r>
+        <w:rPr>
+          <w:sz w:val="24"/>
+          <w:szCs w:val="24"/>
+        </w:rPr>
+        <w:t xml:space="preserve"> oraz </w:t>
+      </w:r>
+      <w:r>
+        <w:rPr>
+          <w:sz w:val="24"/>
+          <w:szCs w:val="24"/>
+        </w:rPr>
+        <w:t>7</w:t>
+      </w:r>
+      <w:r>
+        <w:rPr>
+          <w:sz w:val="24"/>
+          <w:szCs w:val="24"/>
+        </w:rPr>
+        <w:t xml:space="preserve"> z 1</w:t>
+      </w:r>
+      <w:r>
+        <w:rPr>
+          <w:sz w:val="24"/>
+          <w:szCs w:val="24"/>
+        </w:rPr>
+        <w:t>1</w:t>
+      </w:r>
+      <w:r>
+        <w:rPr>
+          <w:sz w:val="24"/>
+          <w:szCs w:val="24"/>
+        </w:rPr>
+        <w:t>).</w:t>
+      </w:r>
+      <w:r>
+        <w:rPr>
+          <w:sz w:val="24"/>
+          <w:szCs w:val="24"/>
+        </w:rPr>
+        <w:t xml:space="preserve"> Porównując błędy dla obydwóch wzorów, możemy zauważyć, że dla badanych liczb węzłów, odnosimy prawie identyczne wyniki, </w:t>
+      </w:r>
+      <w:r>
+        <w:rPr>
+          <w:sz w:val="24"/>
+          <w:szCs w:val="24"/>
+        </w:rPr>
+        <w:t>różnicę</w:t>
+      </w:r>
+      <w:r>
+        <w:rPr>
+          <w:sz w:val="24"/>
+          <w:szCs w:val="24"/>
+        </w:rPr>
+        <w:t xml:space="preserve"> mamy tylko dla węzłów równoodległych dla n &gt;= 15 na korzyść wzoru Newtona, może to wynikać z implementacji, dla n = 20, przy węzłach Czebyszewa dla wzoru </w:t>
       </w:r>
       <w:proofErr w:type="spellStart"/>
       <w:r>
@@ -5210,22 +5433,70 @@
           <w:sz w:val="24"/>
           <w:szCs w:val="24"/>
         </w:rPr>
-        <w:t>, dla większych wzór Newtona.</w:t>
-      </w:r>
-    </w:p>
-    <w:p>
-      <w:pPr>
-        <w:rPr>
-          <w:sz w:val="24"/>
-          <w:szCs w:val="24"/>
-        </w:rPr>
-      </w:pPr>
-      <w:r>
-        <w:rPr>
-          <w:sz w:val="24"/>
-          <w:szCs w:val="24"/>
-        </w:rPr>
-        <w:t xml:space="preserve">Podobną zależność można zauważyć dla węzłów Czebyszewa, z tą różnicą, że wzór Newtona jest lepszy dla n nie mniejszych niż 7, oraz nie większych niż 17. Dla liczby węzłów z poza tego przedziału, wzór </w:t>
+        <w:t>, co jest efektem niestabilności wzoru Newtona</w:t>
+      </w:r>
+      <w:r>
+        <w:rPr>
+          <w:sz w:val="24"/>
+          <w:szCs w:val="24"/>
+        </w:rPr>
+        <w:t xml:space="preserve">. </w:t>
+      </w:r>
+    </w:p>
+    <w:p>
+      <w:pPr>
+        <w:rPr>
+          <w:sz w:val="24"/>
+          <w:szCs w:val="24"/>
+        </w:rPr>
+      </w:pPr>
+      <w:r>
+        <w:rPr>
+          <w:sz w:val="24"/>
+          <w:szCs w:val="24"/>
+        </w:rPr>
+        <w:t>Najlepiej dopasowanym wykresem z badanych, jest wykres 1</w:t>
+      </w:r>
+      <w:r>
+        <w:rPr>
+          <w:sz w:val="24"/>
+          <w:szCs w:val="24"/>
+        </w:rPr>
+        <w:t>1</w:t>
+      </w:r>
+      <w:r>
+        <w:rPr>
+          <w:sz w:val="24"/>
+          <w:szCs w:val="24"/>
+        </w:rPr>
+        <w:t xml:space="preserve">. </w:t>
+      </w:r>
+    </w:p>
+    <w:p>
+      <w:pPr>
+        <w:pStyle w:val="Nagwek1"/>
+        <w:numPr>
+          <w:ilvl w:val="0"/>
+          <w:numId w:val="1"/>
+        </w:numPr>
+      </w:pPr>
+      <w:r>
+        <w:t>Wnioski</w:t>
+      </w:r>
+    </w:p>
+    <w:p>
+      <w:pPr>
+        <w:rPr>
+          <w:sz w:val="24"/>
+          <w:szCs w:val="24"/>
+        </w:rPr>
+      </w:pPr>
+      <w:r>
+        <w:rPr>
+          <w:sz w:val="24"/>
+          <w:szCs w:val="24"/>
+        </w:rPr>
+        <w:t xml:space="preserve">Podobnie jak dla interpolacji </w:t>
       </w:r>
       <w:proofErr w:type="spellStart"/>
       <w:r>
@@ -5241,37 +5512,7 @@
           <w:sz w:val="24"/>
           <w:szCs w:val="24"/>
         </w:rPr>
-        <w:t xml:space="preserve"> okazuje się lepszy. </w:t>
-      </w:r>
-    </w:p>
-    <w:p>
-      <w:pPr>
-        <w:rPr>
-          <w:sz w:val="24"/>
-          <w:szCs w:val="24"/>
-        </w:rPr>
-      </w:pPr>
-      <w:r>
-        <w:rPr>
-          <w:sz w:val="24"/>
-          <w:szCs w:val="24"/>
-        </w:rPr>
-        <w:t xml:space="preserve">Najlepiej dopasowanym wykresem z badanych, jest wykres 11. </w:t>
-      </w:r>
-    </w:p>
-    <w:p>
-      <w:pPr>
-        <w:rPr>
-          <w:sz w:val="24"/>
-          <w:szCs w:val="24"/>
-        </w:rPr>
-      </w:pPr>
-      <w:r>
-        <w:rPr>
-          <w:sz w:val="24"/>
-          <w:szCs w:val="24"/>
-        </w:rPr>
-        <w:t xml:space="preserve">Podobnie jak dla interpolacji </w:t>
+        <w:t xml:space="preserve">, wzorem </w:t>
       </w:r>
       <w:proofErr w:type="spellStart"/>
       <w:r>
@@ -5287,7 +5528,7 @@
           <w:sz w:val="24"/>
           <w:szCs w:val="24"/>
         </w:rPr>
-        <w:t xml:space="preserve">, wzorem </w:t>
+        <w:t xml:space="preserve"> otrzymujemy większą stabilność, niż wzorem Newtona, co dla interpolacji </w:t>
       </w:r>
       <w:proofErr w:type="spellStart"/>
       <w:r>
@@ -5295,7 +5536,7 @@
           <w:sz w:val="24"/>
           <w:szCs w:val="24"/>
         </w:rPr>
-        <w:t>Lagrange’a</w:t>
+        <w:t>Hermite’a</w:t>
       </w:r>
       <w:proofErr w:type="spellEnd"/>
       <w:r>
@@ -5303,7 +5544,35 @@
           <w:sz w:val="24"/>
           <w:szCs w:val="24"/>
         </w:rPr>
-        <w:t xml:space="preserve"> otrzymujemy większą stabilność, niż wzorem Newtona, co dla interpolacji </w:t>
+        <w:t xml:space="preserve"> jest jeszcze bardziej widoczn</w:t>
+      </w:r>
+      <w:r>
+        <w:rPr>
+          <w:sz w:val="24"/>
+          <w:szCs w:val="24"/>
+        </w:rPr>
+        <w:t>a</w:t>
+      </w:r>
+      <w:r>
+        <w:rPr>
+          <w:sz w:val="24"/>
+          <w:szCs w:val="24"/>
+        </w:rPr>
+        <w:t>, ponieważ granica błędu numerycznego jest znacznie zaniżona.</w:t>
+      </w:r>
+      <w:r>
+        <w:rPr>
+          <w:sz w:val="24"/>
+          <w:szCs w:val="24"/>
+        </w:rPr>
+        <w:t xml:space="preserve"> Wynika to z tego, że szybciej uzyskujemy wielomian interpolujący wysokiego stopnia.</w:t>
+      </w:r>
+      <w:r>
+        <w:rPr>
+          <w:sz w:val="24"/>
+          <w:szCs w:val="24"/>
+        </w:rPr>
+        <w:t xml:space="preserve"> Jednak </w:t>
       </w:r>
       <w:proofErr w:type="spellStart"/>
       <w:r>
@@ -5311,7 +5580,7 @@
           <w:sz w:val="24"/>
           <w:szCs w:val="24"/>
         </w:rPr>
-        <w:t>Hermite’a</w:t>
+        <w:t>wzor</w:t>
       </w:r>
       <w:proofErr w:type="spellEnd"/>
       <w:r>
@@ -5319,23 +5588,7 @@
           <w:sz w:val="24"/>
           <w:szCs w:val="24"/>
         </w:rPr>
-        <w:t xml:space="preserve"> jest jeszcze bardziej </w:t>
-      </w:r>
-      <w:proofErr w:type="spellStart"/>
-      <w:r>
-        <w:rPr>
-          <w:sz w:val="24"/>
-          <w:szCs w:val="24"/>
-        </w:rPr>
-        <w:t>widoczn</w:t>
-      </w:r>
-      <w:proofErr w:type="spellEnd"/>
-      <w:r>
-        <w:rPr>
-          <w:sz w:val="24"/>
-          <w:szCs w:val="24"/>
-        </w:rPr>
-        <w:t>, ponieważ granica błędu numerycznego jest znacznie zaniżona.</w:t>
+        <w:t xml:space="preserve"> Newtona może być przydatny przy obliczeniach dla mniejszych n, przez możliwość dodania węzłów bez ponownych obliczeń.</w:t>
       </w:r>
     </w:p>
     <w:p>

</xml_diff>